<commit_message>
handtekeningen + ingevulde enquete
</commit_message>
<xml_diff>
--- a/Kerntaak 3/3.1 Maak een implementatieplan (technische en organisatorisch) en bespreek dit met/Organisatorisch implementatieplan.docx
+++ b/Kerntaak 3/3.1 Maak een implementatieplan (technische en organisatorisch) en bespreek dit met/Organisatorisch implementatieplan.docx
@@ -1354,25 +1354,7 @@
           <w:szCs w:val="24"/>
         </w:rPr>
         <w:tab/>
-        <w:t xml:space="preserve">: Jorrit </w:t>
-      </w:r>
-      <w:proofErr w:type="spellStart"/>
-      <w:r>
-        <w:rPr>
-          <w:rFonts w:ascii="Arial" w:hAnsi="Arial" w:cs="Arial"/>
-          <w:sz w:val="24"/>
-          <w:szCs w:val="24"/>
-        </w:rPr>
-        <w:t>Meeuwissen</w:t>
-      </w:r>
-      <w:proofErr w:type="spellEnd"/>
-      <w:r>
-        <w:rPr>
-          <w:rFonts w:ascii="Arial" w:hAnsi="Arial" w:cs="Arial"/>
-          <w:sz w:val="24"/>
-          <w:szCs w:val="24"/>
-        </w:rPr>
-        <w:t>, Teun Aarts</w:t>
+        <w:t>: Jorrit Meeuwissen, Teun Aarts</w:t>
       </w:r>
     </w:p>
     <w:p>
@@ -1393,27 +1375,7 @@
           <w:szCs w:val="24"/>
           <w:lang w:val="en-US"/>
         </w:rPr>
-        <w:t xml:space="preserve">E-mail </w:t>
-      </w:r>
-      <w:proofErr w:type="spellStart"/>
-      <w:r>
-        <w:rPr>
-          <w:rFonts w:ascii="Arial" w:hAnsi="Arial" w:cs="Arial"/>
-          <w:sz w:val="24"/>
-          <w:szCs w:val="24"/>
-          <w:lang w:val="en-US"/>
-        </w:rPr>
-        <w:t>adressen</w:t>
-      </w:r>
-      <w:proofErr w:type="spellEnd"/>
-      <w:r>
-        <w:rPr>
-          <w:rFonts w:ascii="Arial" w:hAnsi="Arial" w:cs="Arial"/>
-          <w:sz w:val="24"/>
-          <w:szCs w:val="24"/>
-          <w:lang w:val="en-US"/>
-        </w:rPr>
-        <w:t xml:space="preserve"> </w:t>
+        <w:t xml:space="preserve">E-mail adressen </w:t>
       </w:r>
       <w:r>
         <w:rPr>
@@ -1604,7 +1566,6 @@
           <w:lang w:val="en-US"/>
         </w:rPr>
       </w:pPr>
-      <w:proofErr w:type="spellStart"/>
       <w:r>
         <w:rPr>
           <w:rFonts w:ascii="Arial" w:hAnsi="Arial" w:cs="Arial"/>
@@ -1614,7 +1575,6 @@
         </w:rPr>
         <w:t>Groep</w:t>
       </w:r>
-      <w:proofErr w:type="spellEnd"/>
       <w:r>
         <w:rPr>
           <w:rFonts w:ascii="Arial" w:hAnsi="Arial" w:cs="Arial"/>
@@ -1688,19 +1648,8 @@
           <w:szCs w:val="24"/>
           <w:lang w:val="en-US"/>
         </w:rPr>
-        <w:t>OV-</w:t>
-      </w:r>
-      <w:proofErr w:type="spellStart"/>
-      <w:r>
-        <w:rPr>
-          <w:rFonts w:ascii="Arial" w:hAnsi="Arial" w:cs="Arial"/>
-          <w:sz w:val="24"/>
-          <w:szCs w:val="24"/>
-          <w:lang w:val="en-US"/>
-        </w:rPr>
-        <w:t>nummers</w:t>
-      </w:r>
-      <w:proofErr w:type="spellEnd"/>
+        <w:t>OV-nummers</w:t>
+      </w:r>
       <w:r>
         <w:rPr>
           <w:rFonts w:ascii="Arial" w:hAnsi="Arial" w:cs="Arial"/>
@@ -2129,16 +2078,185 @@
         <w:tab/>
         <w:t xml:space="preserve">: </w:t>
       </w:r>
-      <w:proofErr w:type="spellStart"/>
-      <w:r>
-        <w:rPr>
-          <w:rFonts w:ascii="Arial" w:hAnsi="Arial" w:cs="Arial"/>
-          <w:sz w:val="24"/>
-          <w:szCs w:val="24"/>
-        </w:rPr>
-        <w:t>Humpie</w:t>
-      </w:r>
-      <w:proofErr w:type="spellEnd"/>
+      <w:r>
+        <w:rPr>
+          <w:rFonts w:ascii="Arial" w:hAnsi="Arial" w:cs="Arial"/>
+          <w:sz w:val="24"/>
+          <w:szCs w:val="24"/>
+        </w:rPr>
+        <w:t>Humpie Dumpie</w:t>
+      </w:r>
+    </w:p>
+    <w:p>
+      <w:pPr>
+        <w:pStyle w:val="Geenafstand"/>
+        <w:rPr>
+          <w:rFonts w:ascii="Arial" w:hAnsi="Arial" w:cs="Arial"/>
+          <w:sz w:val="24"/>
+          <w:szCs w:val="24"/>
+        </w:rPr>
+      </w:pPr>
+      <w:r>
+        <w:rPr>
+          <w:rFonts w:ascii="Arial" w:hAnsi="Arial" w:cs="Arial"/>
+          <w:sz w:val="24"/>
+          <w:szCs w:val="24"/>
+        </w:rPr>
+        <w:t>Adres opdrachtgever-bedrijf</w:t>
+      </w:r>
+      <w:r>
+        <w:rPr>
+          <w:rFonts w:ascii="Arial" w:hAnsi="Arial" w:cs="Arial"/>
+          <w:sz w:val="24"/>
+          <w:szCs w:val="24"/>
+        </w:rPr>
+        <w:tab/>
+      </w:r>
+      <w:r>
+        <w:rPr>
+          <w:rFonts w:ascii="Arial" w:hAnsi="Arial" w:cs="Arial"/>
+          <w:sz w:val="24"/>
+          <w:szCs w:val="24"/>
+        </w:rPr>
+        <w:tab/>
+        <w:t xml:space="preserve">: </w:t>
+      </w:r>
+      <w:r>
+        <w:rPr>
+          <w:rFonts w:ascii="Arial" w:hAnsi="Arial" w:cs="Arial"/>
+          <w:sz w:val="24"/>
+          <w:szCs w:val="24"/>
+        </w:rPr>
+        <w:t>Pastoor Doenstraat 5</w:t>
+      </w:r>
+    </w:p>
+    <w:p>
+      <w:pPr>
+        <w:pStyle w:val="Geenafstand"/>
+        <w:rPr>
+          <w:rFonts w:ascii="Arial" w:hAnsi="Arial" w:cs="Arial"/>
+          <w:sz w:val="24"/>
+          <w:szCs w:val="24"/>
+        </w:rPr>
+      </w:pPr>
+      <w:r>
+        <w:rPr>
+          <w:rFonts w:ascii="Arial" w:hAnsi="Arial" w:cs="Arial"/>
+          <w:sz w:val="24"/>
+          <w:szCs w:val="24"/>
+        </w:rPr>
+        <w:t>Postcode opdrachtgever-bedrijf</w:t>
+      </w:r>
+      <w:r>
+        <w:rPr>
+          <w:rFonts w:ascii="Arial" w:hAnsi="Arial" w:cs="Arial"/>
+          <w:sz w:val="24"/>
+          <w:szCs w:val="24"/>
+        </w:rPr>
+        <w:tab/>
+      </w:r>
+      <w:r>
+        <w:rPr>
+          <w:rFonts w:ascii="Arial" w:hAnsi="Arial" w:cs="Arial"/>
+          <w:sz w:val="24"/>
+          <w:szCs w:val="24"/>
+        </w:rPr>
+        <w:tab/>
+      </w:r>
+      <w:r>
+        <w:rPr>
+          <w:rFonts w:ascii="Arial" w:hAnsi="Arial" w:cs="Arial"/>
+          <w:sz w:val="24"/>
+          <w:szCs w:val="24"/>
+        </w:rPr>
+        <w:t>:</w:t>
+      </w:r>
+      <w:r>
+        <w:rPr>
+          <w:rFonts w:ascii="Arial" w:hAnsi="Arial" w:cs="Arial"/>
+          <w:sz w:val="24"/>
+          <w:szCs w:val="24"/>
+        </w:rPr>
+        <w:t xml:space="preserve"> 4854 CP Bavel</w:t>
+      </w:r>
+    </w:p>
+    <w:p>
+      <w:pPr>
+        <w:pStyle w:val="Geenafstand"/>
+        <w:rPr>
+          <w:rFonts w:ascii="Arial" w:hAnsi="Arial" w:cs="Arial"/>
+          <w:sz w:val="24"/>
+          <w:szCs w:val="24"/>
+        </w:rPr>
+      </w:pPr>
+    </w:p>
+    <w:p>
+      <w:pPr>
+        <w:pStyle w:val="Geenafstand"/>
+        <w:rPr>
+          <w:rFonts w:ascii="Arial" w:hAnsi="Arial" w:cs="Arial"/>
+          <w:sz w:val="24"/>
+          <w:szCs w:val="24"/>
+        </w:rPr>
+      </w:pPr>
+    </w:p>
+    <w:p>
+      <w:pPr>
+        <w:pStyle w:val="Geenafstand"/>
+        <w:rPr>
+          <w:rFonts w:ascii="Arial" w:hAnsi="Arial" w:cs="Arial"/>
+          <w:sz w:val="24"/>
+          <w:szCs w:val="24"/>
+        </w:rPr>
+      </w:pPr>
+      <w:r>
+        <w:rPr>
+          <w:rFonts w:ascii="Arial" w:hAnsi="Arial" w:cs="Arial"/>
+          <w:sz w:val="24"/>
+          <w:szCs w:val="24"/>
+        </w:rPr>
+        <w:t xml:space="preserve">Naam </w:t>
+      </w:r>
+      <w:r>
+        <w:rPr>
+          <w:rFonts w:ascii="Arial" w:hAnsi="Arial" w:cs="Arial"/>
+          <w:sz w:val="24"/>
+          <w:szCs w:val="24"/>
+        </w:rPr>
+        <w:t>opdrachtgever</w:t>
+      </w:r>
+      <w:r>
+        <w:rPr>
+          <w:rFonts w:ascii="Arial" w:hAnsi="Arial" w:cs="Arial"/>
+          <w:sz w:val="24"/>
+          <w:szCs w:val="24"/>
+        </w:rPr>
+        <w:tab/>
+      </w:r>
+      <w:r>
+        <w:rPr>
+          <w:rFonts w:ascii="Arial" w:hAnsi="Arial" w:cs="Arial"/>
+          <w:sz w:val="24"/>
+          <w:szCs w:val="24"/>
+        </w:rPr>
+        <w:tab/>
+      </w:r>
+      <w:r>
+        <w:rPr>
+          <w:rFonts w:ascii="Arial" w:hAnsi="Arial" w:cs="Arial"/>
+          <w:sz w:val="24"/>
+          <w:szCs w:val="24"/>
+        </w:rPr>
+        <w:tab/>
+      </w:r>
+      <w:r>
+        <w:rPr>
+          <w:rFonts w:ascii="Arial" w:hAnsi="Arial" w:cs="Arial"/>
+          <w:sz w:val="24"/>
+          <w:szCs w:val="24"/>
+        </w:rPr>
+        <w:t>: Marlies Aarts</w:t>
+      </w:r>
       <w:r>
         <w:rPr>
           <w:rFonts w:ascii="Arial" w:hAnsi="Arial" w:cs="Arial"/>
@@ -2147,16 +2265,6 @@
         </w:rPr>
         <w:t xml:space="preserve"> </w:t>
       </w:r>
-      <w:proofErr w:type="spellStart"/>
-      <w:r>
-        <w:rPr>
-          <w:rFonts w:ascii="Arial" w:hAnsi="Arial" w:cs="Arial"/>
-          <w:sz w:val="24"/>
-          <w:szCs w:val="24"/>
-        </w:rPr>
-        <w:t>Dumpie</w:t>
-      </w:r>
-      <w:proofErr w:type="spellEnd"/>
     </w:p>
     <w:p>
       <w:pPr>
@@ -2167,57 +2275,6 @@
           <w:szCs w:val="24"/>
         </w:rPr>
       </w:pPr>
-      <w:r>
-        <w:rPr>
-          <w:rFonts w:ascii="Arial" w:hAnsi="Arial" w:cs="Arial"/>
-          <w:sz w:val="24"/>
-          <w:szCs w:val="24"/>
-        </w:rPr>
-        <w:t>Adres opdrachtgever-bedrijf</w:t>
-      </w:r>
-      <w:r>
-        <w:rPr>
-          <w:rFonts w:ascii="Arial" w:hAnsi="Arial" w:cs="Arial"/>
-          <w:sz w:val="24"/>
-          <w:szCs w:val="24"/>
-        </w:rPr>
-        <w:tab/>
-      </w:r>
-      <w:r>
-        <w:rPr>
-          <w:rFonts w:ascii="Arial" w:hAnsi="Arial" w:cs="Arial"/>
-          <w:sz w:val="24"/>
-          <w:szCs w:val="24"/>
-        </w:rPr>
-        <w:tab/>
-        <w:t xml:space="preserve">: </w:t>
-      </w:r>
-      <w:r>
-        <w:rPr>
-          <w:rFonts w:ascii="Arial" w:hAnsi="Arial" w:cs="Arial"/>
-          <w:sz w:val="24"/>
-          <w:szCs w:val="24"/>
-        </w:rPr>
-        <w:t xml:space="preserve">Pastoor </w:t>
-      </w:r>
-      <w:proofErr w:type="spellStart"/>
-      <w:r>
-        <w:rPr>
-          <w:rFonts w:ascii="Arial" w:hAnsi="Arial" w:cs="Arial"/>
-          <w:sz w:val="24"/>
-          <w:szCs w:val="24"/>
-        </w:rPr>
-        <w:t>Doenstraat</w:t>
-      </w:r>
-      <w:proofErr w:type="spellEnd"/>
-      <w:r>
-        <w:rPr>
-          <w:rFonts w:ascii="Arial" w:hAnsi="Arial" w:cs="Arial"/>
-          <w:sz w:val="24"/>
-          <w:szCs w:val="24"/>
-        </w:rPr>
-        <w:t xml:space="preserve"> 5</w:t>
-      </w:r>
     </w:p>
     <w:p>
       <w:pPr>
@@ -2228,46 +2285,62 @@
           <w:szCs w:val="24"/>
         </w:rPr>
       </w:pPr>
-      <w:r>
-        <w:rPr>
-          <w:rFonts w:ascii="Arial" w:hAnsi="Arial" w:cs="Arial"/>
-          <w:sz w:val="24"/>
-          <w:szCs w:val="24"/>
-        </w:rPr>
-        <w:t>Postcode opdrachtgever-bedrijf</w:t>
-      </w:r>
-      <w:r>
-        <w:rPr>
-          <w:rFonts w:ascii="Arial" w:hAnsi="Arial" w:cs="Arial"/>
-          <w:sz w:val="24"/>
-          <w:szCs w:val="24"/>
-        </w:rPr>
-        <w:tab/>
-      </w:r>
-      <w:r>
-        <w:rPr>
-          <w:rFonts w:ascii="Arial" w:hAnsi="Arial" w:cs="Arial"/>
-          <w:sz w:val="24"/>
-          <w:szCs w:val="24"/>
-        </w:rPr>
-        <w:tab/>
-      </w:r>
-      <w:r>
-        <w:rPr>
-          <w:rFonts w:ascii="Arial" w:hAnsi="Arial" w:cs="Arial"/>
-          <w:sz w:val="24"/>
-          <w:szCs w:val="24"/>
-        </w:rPr>
-        <w:t>:</w:t>
-      </w:r>
-      <w:r>
-        <w:rPr>
-          <w:rFonts w:ascii="Arial" w:hAnsi="Arial" w:cs="Arial"/>
-          <w:sz w:val="24"/>
-          <w:szCs w:val="24"/>
-        </w:rPr>
-        <w:t xml:space="preserve"> 4854 CP Bavel</w:t>
-      </w:r>
+      <w:bookmarkStart w:id="2" w:name="_GoBack"/>
+      <w:r>
+        <w:rPr>
+          <w:noProof/>
+        </w:rPr>
+        <w:drawing>
+          <wp:anchor distT="0" distB="0" distL="114300" distR="114300" simplePos="0" relativeHeight="251667456" behindDoc="0" locked="0" layoutInCell="1" allowOverlap="1" wp14:anchorId="3BD5F2D4" wp14:editId="19D18E41">
+            <wp:simplePos x="0" y="0"/>
+            <wp:positionH relativeFrom="column">
+              <wp:posOffset>2705100</wp:posOffset>
+            </wp:positionH>
+            <wp:positionV relativeFrom="paragraph">
+              <wp:posOffset>13335</wp:posOffset>
+            </wp:positionV>
+            <wp:extent cx="2869565" cy="1181100"/>
+            <wp:effectExtent l="0" t="0" r="6985" b="0"/>
+            <wp:wrapSquare wrapText="bothSides"/>
+            <wp:docPr id="11" name="Afbeelding 11"/>
+            <wp:cNvGraphicFramePr/>
+            <a:graphic xmlns:a="http://schemas.openxmlformats.org/drawingml/2006/main">
+              <a:graphicData uri="http://schemas.openxmlformats.org/drawingml/2006/picture">
+                <pic:pic xmlns:pic="http://schemas.openxmlformats.org/drawingml/2006/picture">
+                  <pic:nvPicPr>
+                    <pic:cNvPr id="11" name="Afbeelding 11"/>
+                    <pic:cNvPicPr/>
+                  </pic:nvPicPr>
+                  <pic:blipFill>
+                    <a:blip r:embed="rId12">
+                      <a:extLst>
+                        <a:ext uri="{28A0092B-C50C-407E-A947-70E740481C1C}">
+                          <a14:useLocalDpi xmlns:a14="http://schemas.microsoft.com/office/drawing/2010/main" val="0"/>
+                        </a:ext>
+                      </a:extLst>
+                    </a:blip>
+                    <a:srcRect/>
+                    <a:stretch>
+                      <a:fillRect/>
+                    </a:stretch>
+                  </pic:blipFill>
+                  <pic:spPr bwMode="auto">
+                    <a:xfrm>
+                      <a:off x="0" y="0"/>
+                      <a:ext cx="2869565" cy="1181100"/>
+                    </a:xfrm>
+                    <a:prstGeom prst="rect">
+                      <a:avLst/>
+                    </a:prstGeom>
+                    <a:noFill/>
+                  </pic:spPr>
+                </pic:pic>
+              </a:graphicData>
+            </a:graphic>
+          </wp:anchor>
+        </w:drawing>
+      </w:r>
+      <w:bookmarkEnd w:id="2"/>
     </w:p>
     <w:p>
       <w:pPr>
@@ -2278,360 +2351,66 @@
           <w:szCs w:val="24"/>
         </w:rPr>
       </w:pPr>
+      <w:r>
+        <w:rPr>
+          <w:rFonts w:ascii="Arial" w:hAnsi="Arial" w:cs="Arial"/>
+          <w:sz w:val="24"/>
+          <w:szCs w:val="24"/>
+        </w:rPr>
+        <w:t xml:space="preserve">Handtekening </w:t>
+      </w:r>
+      <w:r>
+        <w:rPr>
+          <w:rFonts w:ascii="Arial" w:hAnsi="Arial" w:cs="Arial"/>
+          <w:sz w:val="24"/>
+          <w:szCs w:val="24"/>
+        </w:rPr>
+        <w:t>opdrachtgever</w:t>
+      </w:r>
+      <w:r>
+        <w:rPr>
+          <w:rFonts w:ascii="Arial" w:hAnsi="Arial" w:cs="Arial"/>
+          <w:sz w:val="24"/>
+          <w:szCs w:val="24"/>
+        </w:rPr>
+        <w:tab/>
+      </w:r>
+      <w:r>
+        <w:rPr>
+          <w:rFonts w:ascii="Arial" w:hAnsi="Arial" w:cs="Arial"/>
+          <w:sz w:val="24"/>
+          <w:szCs w:val="24"/>
+        </w:rPr>
+        <w:tab/>
+      </w:r>
+    </w:p>
+    <w:p>
+      <w:pPr>
+        <w:rPr>
+          <w:rFonts w:ascii="Arial" w:eastAsiaTheme="minorEastAsia" w:hAnsi="Arial" w:cs="Arial"/>
+          <w:sz w:val="24"/>
+          <w:szCs w:val="24"/>
+          <w:lang w:eastAsia="nl-NL"/>
+        </w:rPr>
+      </w:pPr>
+      <w:r>
+        <w:rPr>
+          <w:rFonts w:ascii="Arial" w:hAnsi="Arial" w:cs="Arial"/>
+          <w:sz w:val="24"/>
+          <w:szCs w:val="24"/>
+        </w:rPr>
+        <w:br w:type="page"/>
+      </w:r>
     </w:p>
     <w:p>
       <w:pPr>
         <w:pStyle w:val="Geenafstand"/>
         <w:rPr>
-          <w:rFonts w:ascii="Arial" w:hAnsi="Arial" w:cs="Arial"/>
-          <w:sz w:val="24"/>
-          <w:szCs w:val="24"/>
-        </w:rPr>
-      </w:pPr>
-    </w:p>
-    <w:p>
-      <w:pPr>
-        <w:pStyle w:val="Geenafstand"/>
-        <w:rPr>
-          <w:rFonts w:ascii="Arial" w:hAnsi="Arial" w:cs="Arial"/>
-          <w:sz w:val="24"/>
-          <w:szCs w:val="24"/>
-        </w:rPr>
-      </w:pPr>
-      <w:r>
-        <w:rPr>
-          <w:rFonts w:ascii="Arial" w:hAnsi="Arial" w:cs="Arial"/>
-          <w:sz w:val="24"/>
-          <w:szCs w:val="24"/>
-        </w:rPr>
-        <w:t xml:space="preserve">Naam </w:t>
-      </w:r>
-      <w:r>
-        <w:rPr>
-          <w:rFonts w:ascii="Arial" w:hAnsi="Arial" w:cs="Arial"/>
-          <w:sz w:val="24"/>
-          <w:szCs w:val="24"/>
-        </w:rPr>
-        <w:t>opdrachtgever</w:t>
-      </w:r>
-      <w:r>
-        <w:rPr>
-          <w:rFonts w:ascii="Arial" w:hAnsi="Arial" w:cs="Arial"/>
-          <w:sz w:val="24"/>
-          <w:szCs w:val="24"/>
-        </w:rPr>
-        <w:tab/>
-      </w:r>
-      <w:r>
-        <w:rPr>
-          <w:rFonts w:ascii="Arial" w:hAnsi="Arial" w:cs="Arial"/>
-          <w:sz w:val="24"/>
-          <w:szCs w:val="24"/>
-        </w:rPr>
-        <w:tab/>
-      </w:r>
-      <w:r>
-        <w:rPr>
-          <w:rFonts w:ascii="Arial" w:hAnsi="Arial" w:cs="Arial"/>
-          <w:sz w:val="24"/>
-          <w:szCs w:val="24"/>
-        </w:rPr>
-        <w:tab/>
-      </w:r>
-      <w:r>
-        <w:rPr>
-          <w:rFonts w:ascii="Arial" w:hAnsi="Arial" w:cs="Arial"/>
-          <w:sz w:val="24"/>
-          <w:szCs w:val="24"/>
-        </w:rPr>
-        <w:t>: Marlies Aarts</w:t>
-      </w:r>
-      <w:r>
-        <w:rPr>
-          <w:rFonts w:ascii="Arial" w:hAnsi="Arial" w:cs="Arial"/>
-          <w:sz w:val="24"/>
-          <w:szCs w:val="24"/>
-        </w:rPr>
-        <w:t xml:space="preserve"> </w:t>
-      </w:r>
-    </w:p>
-    <w:p>
-      <w:pPr>
-        <w:pStyle w:val="Geenafstand"/>
-        <w:rPr>
-          <w:rFonts w:ascii="Arial" w:hAnsi="Arial" w:cs="Arial"/>
-          <w:sz w:val="24"/>
-          <w:szCs w:val="24"/>
-        </w:rPr>
-      </w:pPr>
-    </w:p>
-    <w:p>
-      <w:pPr>
-        <w:pStyle w:val="Geenafstand"/>
-        <w:rPr>
-          <w:rFonts w:ascii="Arial" w:hAnsi="Arial" w:cs="Arial"/>
-          <w:sz w:val="24"/>
-          <w:szCs w:val="24"/>
-        </w:rPr>
-      </w:pPr>
-    </w:p>
-    <w:p>
-      <w:pPr>
-        <w:pStyle w:val="Geenafstand"/>
-        <w:rPr>
-          <w:rFonts w:ascii="Arial" w:hAnsi="Arial" w:cs="Arial"/>
-          <w:b/>
-          <w:sz w:val="24"/>
-          <w:szCs w:val="24"/>
-        </w:rPr>
-      </w:pPr>
-      <w:r>
-        <w:rPr>
-          <w:rFonts w:ascii="Arial" w:hAnsi="Arial" w:cs="Arial"/>
-          <w:sz w:val="24"/>
-          <w:szCs w:val="24"/>
-        </w:rPr>
-        <w:t xml:space="preserve">Handtekening </w:t>
-      </w:r>
-      <w:r>
-        <w:rPr>
-          <w:rFonts w:ascii="Arial" w:hAnsi="Arial" w:cs="Arial"/>
-          <w:sz w:val="24"/>
-          <w:szCs w:val="24"/>
-        </w:rPr>
-        <w:t>opdrachtgever</w:t>
-      </w:r>
-      <w:r>
-        <w:rPr>
-          <w:rFonts w:ascii="Arial" w:hAnsi="Arial" w:cs="Arial"/>
-          <w:sz w:val="24"/>
-          <w:szCs w:val="24"/>
-        </w:rPr>
-        <w:tab/>
-      </w:r>
-      <w:r>
-        <w:rPr>
-          <w:rFonts w:ascii="Arial" w:hAnsi="Arial" w:cs="Arial"/>
-          <w:sz w:val="24"/>
-          <w:szCs w:val="24"/>
-        </w:rPr>
-        <w:tab/>
-        <w:t>: ………………………………………………..</w:t>
-      </w:r>
-    </w:p>
-    <w:p>
-      <w:pPr>
-        <w:pStyle w:val="Geenafstand"/>
-        <w:rPr>
-          <w:rFonts w:ascii="Arial" w:hAnsi="Arial" w:cs="Arial"/>
-          <w:sz w:val="24"/>
-          <w:szCs w:val="24"/>
-        </w:rPr>
-      </w:pPr>
-    </w:p>
-    <w:p>
-      <w:pPr>
-        <w:pStyle w:val="Geenafstand"/>
-        <w:rPr>
-          <w:rFonts w:ascii="Arial" w:hAnsi="Arial" w:cs="Arial"/>
-          <w:b/>
-          <w:sz w:val="24"/>
-          <w:szCs w:val="24"/>
-        </w:rPr>
-      </w:pPr>
-      <w:r>
-        <w:rPr>
-          <w:rFonts w:ascii="Arial" w:hAnsi="Arial" w:cs="Arial"/>
-          <w:sz w:val="24"/>
-          <w:szCs w:val="24"/>
-        </w:rPr>
-        <w:t xml:space="preserve">Beoordeling </w:t>
-      </w:r>
-      <w:r>
-        <w:rPr>
-          <w:rFonts w:ascii="Arial" w:hAnsi="Arial" w:cs="Arial"/>
-          <w:sz w:val="24"/>
-          <w:szCs w:val="24"/>
-        </w:rPr>
-        <w:t>opdrachtgever</w:t>
-      </w:r>
-      <w:r>
-        <w:rPr>
-          <w:rFonts w:ascii="Arial" w:hAnsi="Arial" w:cs="Arial"/>
-          <w:sz w:val="24"/>
-          <w:szCs w:val="24"/>
-        </w:rPr>
-        <w:tab/>
-      </w:r>
-      <w:r>
-        <w:rPr>
-          <w:rFonts w:ascii="Arial" w:hAnsi="Arial" w:cs="Arial"/>
-          <w:sz w:val="24"/>
-          <w:szCs w:val="24"/>
-        </w:rPr>
-        <w:tab/>
-        <w:t>: ………………………………………………..</w:t>
-      </w:r>
-    </w:p>
-    <w:p>
-      <w:pPr>
-        <w:pStyle w:val="Geenafstand"/>
-        <w:rPr>
-          <w:rFonts w:ascii="Arial" w:hAnsi="Arial" w:cs="Arial"/>
-          <w:sz w:val="24"/>
-          <w:szCs w:val="24"/>
-        </w:rPr>
-      </w:pPr>
-    </w:p>
-    <w:p>
-      <w:pPr>
-        <w:pStyle w:val="Geenafstand"/>
-        <w:rPr>
-          <w:rFonts w:ascii="Arial" w:hAnsi="Arial" w:cs="Arial"/>
-          <w:sz w:val="24"/>
-          <w:szCs w:val="24"/>
-        </w:rPr>
-      </w:pPr>
-      <w:r>
-        <w:rPr>
-          <w:rFonts w:ascii="Arial" w:hAnsi="Arial" w:cs="Arial"/>
-          <w:sz w:val="24"/>
-          <w:szCs w:val="24"/>
-        </w:rPr>
-        <w:t xml:space="preserve">Opmerking </w:t>
-      </w:r>
-      <w:r>
-        <w:rPr>
-          <w:rFonts w:ascii="Arial" w:hAnsi="Arial" w:cs="Arial"/>
-          <w:sz w:val="24"/>
-          <w:szCs w:val="24"/>
-        </w:rPr>
-        <w:t>opdrachtgever</w:t>
-      </w:r>
-      <w:r>
-        <w:rPr>
-          <w:rFonts w:ascii="Arial" w:hAnsi="Arial" w:cs="Arial"/>
-          <w:sz w:val="24"/>
-          <w:szCs w:val="24"/>
-        </w:rPr>
-        <w:tab/>
-      </w:r>
-      <w:r>
-        <w:rPr>
-          <w:rFonts w:ascii="Arial" w:hAnsi="Arial" w:cs="Arial"/>
-          <w:sz w:val="24"/>
-          <w:szCs w:val="24"/>
-        </w:rPr>
-        <w:tab/>
-      </w:r>
-      <w:r>
-        <w:rPr>
-          <w:rFonts w:ascii="Arial" w:hAnsi="Arial" w:cs="Arial"/>
-          <w:sz w:val="24"/>
-          <w:szCs w:val="24"/>
-        </w:rPr>
-        <w:tab/>
-        <w:t xml:space="preserve">: </w:t>
-      </w:r>
-    </w:p>
-    <w:p>
-      <w:pPr>
-        <w:pStyle w:val="Geenafstand"/>
-        <w:rPr>
-          <w:rFonts w:ascii="Arial" w:hAnsi="Arial" w:cs="Arial"/>
-          <w:b/>
-          <w:sz w:val="24"/>
-          <w:szCs w:val="24"/>
-        </w:rPr>
-      </w:pPr>
-    </w:p>
-    <w:p>
-      <w:pPr>
-        <w:pStyle w:val="Geenafstand"/>
-        <w:rPr>
-          <w:rFonts w:ascii="Arial" w:hAnsi="Arial" w:cs="Arial"/>
-          <w:b/>
-          <w:sz w:val="24"/>
-          <w:szCs w:val="24"/>
-        </w:rPr>
-      </w:pPr>
-      <w:r>
-        <w:rPr>
-          <w:rFonts w:ascii="Arial" w:hAnsi="Arial" w:cs="Arial"/>
-          <w:sz w:val="24"/>
-          <w:szCs w:val="24"/>
-        </w:rPr>
-        <w:t>……………………………………………………………………………………..</w:t>
-      </w:r>
-    </w:p>
-    <w:p>
-      <w:pPr>
-        <w:pStyle w:val="Geenafstand"/>
-        <w:rPr>
-          <w:rFonts w:ascii="Arial" w:hAnsi="Arial" w:cs="Arial"/>
-          <w:b/>
-          <w:sz w:val="24"/>
-          <w:szCs w:val="24"/>
-        </w:rPr>
-      </w:pPr>
-      <w:r>
-        <w:rPr>
-          <w:rFonts w:ascii="Arial" w:hAnsi="Arial" w:cs="Arial"/>
-          <w:sz w:val="24"/>
-          <w:szCs w:val="24"/>
-        </w:rPr>
-        <w:br/>
-        <w:t>……………………………………………………………………………………..</w:t>
-      </w:r>
-    </w:p>
-    <w:p>
-      <w:pPr>
-        <w:pStyle w:val="Geenafstand"/>
-        <w:rPr>
-          <w:rFonts w:ascii="Arial" w:hAnsi="Arial" w:cs="Arial"/>
-          <w:b/>
-          <w:sz w:val="24"/>
-          <w:szCs w:val="24"/>
-        </w:rPr>
-      </w:pPr>
-    </w:p>
-    <w:p>
-      <w:pPr>
-        <w:pStyle w:val="Geenafstand"/>
-        <w:rPr>
-          <w:rFonts w:ascii="Arial" w:hAnsi="Arial" w:cs="Arial"/>
-          <w:b/>
-          <w:sz w:val="24"/>
-          <w:szCs w:val="24"/>
-        </w:rPr>
-      </w:pPr>
-      <w:r>
-        <w:rPr>
-          <w:rFonts w:ascii="Arial" w:hAnsi="Arial" w:cs="Arial"/>
-          <w:sz w:val="24"/>
-          <w:szCs w:val="24"/>
-        </w:rPr>
-        <w:t>……………………………………………………………………………………..</w:t>
-      </w:r>
-    </w:p>
-    <w:p>
-      <w:pPr>
-        <w:rPr>
           <w:rFonts w:ascii="Times New Roman" w:eastAsia="Times New Roman" w:hAnsi="Times New Roman" w:cs="Times New Roman"/>
           <w:sz w:val="24"/>
           <w:szCs w:val="24"/>
-          <w:lang w:eastAsia="nl-NL"/>
-        </w:rPr>
-      </w:pPr>
-      <w:r>
-        <w:rPr>
-          <w:rFonts w:ascii="Times New Roman" w:eastAsia="Times New Roman" w:hAnsi="Times New Roman" w:cs="Times New Roman"/>
-          <w:sz w:val="24"/>
-          <w:szCs w:val="24"/>
-          <w:lang w:eastAsia="nl-NL"/>
-        </w:rPr>
-        <w:br w:type="page"/>
-      </w:r>
+        </w:rPr>
+      </w:pPr>
     </w:p>
     <w:sdt>
       <w:sdtPr>
@@ -2922,7 +2701,7 @@
           <w:rFonts w:eastAsia="Times New Roman"/>
         </w:rPr>
       </w:pPr>
-      <w:bookmarkStart w:id="2" w:name="_Toc485108836"/>
+      <w:bookmarkStart w:id="3" w:name="_Toc485108836"/>
       <w:r>
         <w:rPr>
           <w:rFonts w:eastAsia="Times New Roman"/>
@@ -2942,7 +2721,7 @@
         </w:rPr>
         <w:t>?</w:t>
       </w:r>
-      <w:bookmarkEnd w:id="2"/>
+      <w:bookmarkEnd w:id="3"/>
     </w:p>
     <w:p/>
     <w:p>
@@ -3214,12 +2993,12 @@
         <w:pStyle w:val="Kop1"/>
         <w:jc w:val="center"/>
       </w:pPr>
-      <w:bookmarkStart w:id="3" w:name="_Toc485108837"/>
+      <w:bookmarkStart w:id="4" w:name="_Toc485108837"/>
       <w:r>
         <w:lastRenderedPageBreak/>
         <w:t>Korte samenvatting van de dag</w:t>
       </w:r>
-      <w:bookmarkEnd w:id="3"/>
+      <w:bookmarkEnd w:id="4"/>
     </w:p>
     <w:p/>
     <w:p>
@@ -3428,7 +3207,6 @@
           <w:sz w:val="24"/>
         </w:rPr>
       </w:pPr>
-      <w:bookmarkStart w:id="4" w:name="_GoBack"/>
       <w:r>
         <w:rPr>
           <w:rFonts w:ascii="Arial" w:hAnsi="Arial" w:cs="Arial"/>
@@ -3460,7 +3238,6 @@
         </w:rPr>
       </w:pPr>
     </w:p>
-    <w:bookmarkEnd w:id="4"/>
     <w:p>
       <w:pPr>
         <w:pStyle w:val="Geenafstand"/>
@@ -3509,7 +3286,7 @@
       </w:pPr>
     </w:p>
     <w:sectPr>
-      <w:footerReference w:type="default" r:id="rId12"/>
+      <w:footerReference w:type="default" r:id="rId13"/>
       <w:pgSz w:w="11906" w:h="16838"/>
       <w:pgMar w:top="1417" w:right="1417" w:bottom="1417" w:left="1417" w:header="708" w:footer="708" w:gutter="0"/>
       <w:pgNumType w:start="0"/>
@@ -3576,7 +3353,7 @@
           <w:rPr>
             <w:noProof/>
           </w:rPr>
-          <w:t>3</w:t>
+          <w:t>1</w:t>
         </w:r>
         <w:r>
           <w:fldChar w:fldCharType="end"/>
@@ -4633,7 +4410,7 @@
 </file>
 
 <file path=customXml/itemProps2.xml><?xml version="1.0" encoding="utf-8"?>
-<ds:datastoreItem xmlns:ds="http://schemas.openxmlformats.org/officeDocument/2006/customXml" ds:itemID="{C6BD67D9-ABD4-435E-8B51-ADF8149004A5}">
+<ds:datastoreItem xmlns:ds="http://schemas.openxmlformats.org/officeDocument/2006/customXml" ds:itemID="{BA834826-E32F-4B1F-8871-86E8C1593B7A}">
   <ds:schemaRefs>
     <ds:schemaRef ds:uri="http://schemas.openxmlformats.org/officeDocument/2006/bibliography"/>
   </ds:schemaRefs>

</xml_diff>